<commit_message>
changed string to be printed
</commit_message>
<xml_diff>
--- a/Hello.docx
+++ b/Hello.docx
@@ -5,6 +5,24 @@
     <w:p>
       <w:r>
         <w:t>Hello World!</w:t>
+      </w:r>
+    </w:p>
+    <w:p>
+      <w:proofErr w:type="spellStart"/>
+      <w:r>
+        <w:t>This</w:t>
+      </w:r>
+      <w:proofErr w:type="spellEnd"/>
+      <w:r>
+        <w:t xml:space="preserve"> is </w:t>
+      </w:r>
+      <w:proofErr w:type="spellStart"/>
+      <w:r>
+        <w:t>another</w:t>
+      </w:r>
+      <w:proofErr w:type="spellEnd"/>
+      <w:r>
+        <w:t xml:space="preserve"> edit</w:t>
       </w:r>
       <w:bookmarkStart w:id="0" w:name="_GoBack"/>
       <w:bookmarkEnd w:id="0"/>

</xml_diff>

<commit_message>
Added a third edit
</commit_message>
<xml_diff>
--- a/Hello.docx
+++ b/Hello.docx
@@ -19,6 +19,29 @@
       <w:proofErr w:type="spellStart"/>
       <w:r>
         <w:t>another</w:t>
+      </w:r>
+      <w:proofErr w:type="spellEnd"/>
+      <w:r>
+        <w:t xml:space="preserve"> </w:t>
+      </w:r>
+      <w:proofErr w:type="spellStart"/>
+      <w:r>
+        <w:t>edit</w:t>
+      </w:r>
+      <w:proofErr w:type="spellEnd"/>
+    </w:p>
+    <w:p>
+      <w:proofErr w:type="spellStart"/>
+      <w:r>
+        <w:t>This</w:t>
+      </w:r>
+      <w:proofErr w:type="spellEnd"/>
+      <w:r>
+        <w:t xml:space="preserve"> is a </w:t>
+      </w:r>
+      <w:proofErr w:type="spellStart"/>
+      <w:r>
+        <w:t>third</w:t>
       </w:r>
       <w:proofErr w:type="spellEnd"/>
       <w:r>

</xml_diff>

<commit_message>
Added a clone a changed in Hello file
</commit_message>
<xml_diff>
--- a/Hello.docx
+++ b/Hello.docx
@@ -45,7 +45,22 @@
       </w:r>
       <w:proofErr w:type="spellEnd"/>
       <w:r>
-        <w:t xml:space="preserve"> edit</w:t>
+        <w:t xml:space="preserve"> </w:t>
+      </w:r>
+      <w:proofErr w:type="spellStart"/>
+      <w:r>
+        <w:t>edit</w:t>
+      </w:r>
+      <w:proofErr w:type="spellEnd"/>
+    </w:p>
+    <w:p>
+      <w:proofErr w:type="spellStart"/>
+      <w:r>
+        <w:t>This</w:t>
+      </w:r>
+      <w:proofErr w:type="spellEnd"/>
+      <w:r>
+        <w:t xml:space="preserve"> is a try now</w:t>
       </w:r>
       <w:bookmarkStart w:id="0" w:name="_GoBack"/>
       <w:bookmarkEnd w:id="0"/>

</xml_diff>